<commit_message>
CISC 874 Project - Added functions to write training and testing data in way for MATLAB to use
</commit_message>
<xml_diff>
--- a/CISC897/Assignments/Review3/ChurchReview3.docx
+++ b/CISC897/Assignments/Review3/ChurchReview3.docx
@@ -76,7 +76,13 @@
     </w:p>
     <w:p>
       <w:r>
-        <w:t>I was interested to see a few comments saying that I looked at the floor a bit much. I find it interesting because I didn’t realize I was doing. One classmate made the observation that it seemed to be when I was remembering something.</w:t>
+        <w:t>I was interested to see a few comments saying that I looked at the floor a bit much. I find it interesting because I didn’t realize I was doing</w:t>
+      </w:r>
+      <w:r>
+        <w:t xml:space="preserve"> that</w:t>
+      </w:r>
+      <w:r>
+        <w:t>. One classmate made the observation that it seemed to be when I was remembering something.</w:t>
       </w:r>
       <w:r>
         <w:t xml:space="preserve"> It could be that my rushed mind, desperately trying to recall points as they came up, was too occupied to maintain appropriate body language at all times as well. However, while giving a presentation in Prof. Akl’s Natural Computing course early the next week, I caught my eyes being drawn to my slides.</w:t>
@@ -84,12 +90,21 @@
       <w:r>
         <w:t xml:space="preserve"> Apparently, I will have to make a conscious effort to make consistent eye contact with the audience. Even presentations for which I have ample time, and enough material to fill it, I become nervous enough to be engrossed in what I want to must say, forgetting the audience I am saying it to.</w:t>
       </w:r>
+      <w:r>
+        <w:br/>
+      </w:r>
+      <w:r>
+        <w:br/>
+      </w:r>
+      <w:bookmarkStart w:id="0" w:name="_GoBack"/>
+      <w:bookmarkEnd w:id="0"/>
     </w:p>
     <w:p>
       <w:pPr>
         <w:pStyle w:val="Heading1"/>
       </w:pPr>
       <w:r>
+        <w:lastRenderedPageBreak/>
         <w:t>Overall presentation style</w:t>
       </w:r>
     </w:p>
@@ -104,11 +119,7 @@
         <w:t xml:space="preserve">. I will try to limit the content of future presentations </w:t>
       </w:r>
       <w:r>
-        <w:t xml:space="preserve">to move my tempo from natural conversation, to one in which new ideas can be </w:t>
-      </w:r>
-      <w:r>
-        <w:lastRenderedPageBreak/>
-        <w:t>understood at the rate they are being spoken.</w:t>
+        <w:t>to move my tempo from natural conversation, to one in which new ideas can be understood at the rate they are being spoken.</w:t>
       </w:r>
       <w:r>
         <w:t xml:space="preserve"> The only remedy to make more eye contact I can think of is good preparation for calm nerves, and constant vigilance throughout presentations to practice getting it right</w:t>
@@ -116,8 +127,6 @@
       <w:r>
         <w:t>.</w:t>
       </w:r>
-      <w:bookmarkStart w:id="0" w:name="_GoBack"/>
-      <w:bookmarkEnd w:id="0"/>
     </w:p>
     <w:sectPr>
       <w:headerReference w:type="default" r:id="rId6"/>

</xml_diff>